<commit_message>
uploaded diagrams and updated requirements analysis
</commit_message>
<xml_diff>
--- a/ASET documents/Requirements analysis.docx
+++ b/ASET documents/Requirements analysis.docx
@@ -198,7 +198,25 @@
           <w:szCs w:val="20"/>
         </w:rPr>
         <w:tab/>
-        <w:t>The objective of the following years is any</w:t>
+        <w:t>T</w:t>
+      </w:r>
+      <w:r>
+        <w:rPr>
+          <w:rFonts w:ascii="Times New Roman" w:eastAsia="Times New Roman" w:hAnsi="Times New Roman" w:cs="Times New Roman"/>
+          <w:color w:val="000000"/>
+          <w:sz w:val="24"/>
+          <w:szCs w:val="20"/>
+        </w:rPr>
+        <w:t>he objective for</w:t>
+      </w:r>
+      <w:r>
+        <w:rPr>
+          <w:rFonts w:ascii="Times New Roman" w:eastAsia="Times New Roman" w:hAnsi="Times New Roman" w:cs="Times New Roman"/>
+          <w:color w:val="000000"/>
+          <w:sz w:val="24"/>
+          <w:szCs w:val="20"/>
+        </w:rPr>
+        <w:t xml:space="preserve"> the following years is any</w:t>
       </w:r>
       <w:r>
         <w:rPr>
@@ -258,7 +276,6 @@
         <w:tab/>
         <w:t xml:space="preserve">The client found for this application is the project coordinator, </w:t>
       </w:r>
-      <w:proofErr w:type="spellStart"/>
       <w:r>
         <w:rPr>
           <w:rFonts w:ascii="Times New Roman" w:hAnsi="Times New Roman" w:cs="Times New Roman"/>
@@ -267,18 +284,7 @@
           <w:szCs w:val="20"/>
           <w:lang w:val="en-US"/>
         </w:rPr>
-        <w:t>Trandabat</w:t>
-      </w:r>
-      <w:proofErr w:type="spellEnd"/>
-      <w:r>
-        <w:rPr>
-          <w:rFonts w:ascii="Times New Roman" w:hAnsi="Times New Roman" w:cs="Times New Roman"/>
-          <w:color w:val="000000"/>
-          <w:sz w:val="24"/>
-          <w:szCs w:val="20"/>
-          <w:lang w:val="en-US"/>
-        </w:rPr>
-        <w:t xml:space="preserve"> Diana.</w:t>
+        <w:t>Trandabat Diana.</w:t>
       </w:r>
     </w:p>
     <w:p>
@@ -387,6 +393,223 @@
         </w:rPr>
         <w:t>be trained on a dataset to classify a given text to a status of following a hyperpartisan argumentation</w:t>
       </w:r>
+      <w:r>
+        <w:rPr>
+          <w:rFonts w:ascii="Times New Roman" w:eastAsia="Times New Roman" w:hAnsi="Times New Roman" w:cs="Times New Roman"/>
+          <w:color w:val="000000"/>
+          <w:sz w:val="24"/>
+          <w:szCs w:val="20"/>
+        </w:rPr>
+        <w:t xml:space="preserve">. The classification will be done using various heuristics like: </w:t>
+      </w:r>
+    </w:p>
+    <w:p>
+      <w:pPr>
+        <w:pStyle w:val="ListParagraph"/>
+        <w:numPr>
+          <w:ilvl w:val="0"/>
+          <w:numId w:val="4"/>
+        </w:numPr>
+        <w:tabs>
+          <w:tab w:val="left" w:pos="916"/>
+          <w:tab w:val="left" w:pos="1832"/>
+          <w:tab w:val="left" w:pos="2748"/>
+          <w:tab w:val="left" w:pos="3664"/>
+          <w:tab w:val="left" w:pos="4580"/>
+          <w:tab w:val="left" w:pos="5496"/>
+          <w:tab w:val="left" w:pos="6412"/>
+          <w:tab w:val="left" w:pos="7328"/>
+          <w:tab w:val="left" w:pos="8244"/>
+          <w:tab w:val="left" w:pos="9160"/>
+          <w:tab w:val="left" w:pos="10076"/>
+          <w:tab w:val="left" w:pos="10992"/>
+          <w:tab w:val="left" w:pos="11908"/>
+          <w:tab w:val="left" w:pos="12824"/>
+          <w:tab w:val="left" w:pos="13740"/>
+          <w:tab w:val="left" w:pos="14656"/>
+        </w:tabs>
+        <w:spacing w:after="0" w:line="240" w:lineRule="auto"/>
+        <w:rPr>
+          <w:rFonts w:ascii="Times New Roman" w:hAnsi="Times New Roman" w:cs="Times New Roman"/>
+          <w:sz w:val="24"/>
+          <w:szCs w:val="24"/>
+        </w:rPr>
+      </w:pPr>
+      <w:r>
+        <w:rPr>
+          <w:rFonts w:ascii="Times New Roman" w:eastAsia="Times New Roman" w:hAnsi="Times New Roman" w:cs="Times New Roman"/>
+          <w:color w:val="000000"/>
+          <w:sz w:val="24"/>
+          <w:szCs w:val="20"/>
+        </w:rPr>
+        <w:t>W</w:t>
+      </w:r>
+      <w:r>
+        <w:rPr>
+          <w:rFonts w:ascii="Times New Roman" w:eastAsia="Times New Roman" w:hAnsi="Times New Roman" w:cs="Times New Roman"/>
+          <w:color w:val="000000"/>
+          <w:sz w:val="24"/>
+          <w:szCs w:val="20"/>
+        </w:rPr>
+        <w:t>ord frequency</w:t>
+      </w:r>
+      <w:r>
+        <w:rPr>
+          <w:rFonts w:ascii="Times New Roman" w:eastAsia="Times New Roman" w:hAnsi="Times New Roman" w:cs="Times New Roman"/>
+          <w:color w:val="000000"/>
+          <w:sz w:val="24"/>
+          <w:szCs w:val="20"/>
+        </w:rPr>
+        <w:t>, which requires calculating the frequency of relevant words (any word that is not an interjection, particle etc; example of irrelevant words: the, a, this etc) and/or expressions (2 or more consecutive words); based on the detection of a relevant word that appears mostly in hyperpartisan argumentations, this heuristic will consider the article to have a hyperpartis</w:t>
+      </w:r>
+      <w:r>
+        <w:rPr>
+          <w:rFonts w:ascii="Times New Roman" w:eastAsia="Times New Roman" w:hAnsi="Times New Roman" w:cs="Times New Roman"/>
+          <w:color w:val="000000"/>
+          <w:sz w:val="24"/>
+          <w:szCs w:val="20"/>
+        </w:rPr>
+        <w:t xml:space="preserve">an argumentation and vice versa. </w:t>
+      </w:r>
+      <w:r>
+        <w:rPr>
+          <w:rFonts w:ascii="Times New Roman" w:eastAsia="Times New Roman" w:hAnsi="Times New Roman" w:cs="Times New Roman"/>
+          <w:color w:val="000000"/>
+          <w:sz w:val="24"/>
+          <w:szCs w:val="20"/>
+        </w:rPr>
+        <w:t>or propaganda and/or subjectivism detection</w:t>
+      </w:r>
+    </w:p>
+    <w:p>
+      <w:pPr>
+        <w:pStyle w:val="ListParagraph"/>
+        <w:numPr>
+          <w:ilvl w:val="0"/>
+          <w:numId w:val="4"/>
+        </w:numPr>
+        <w:tabs>
+          <w:tab w:val="left" w:pos="916"/>
+          <w:tab w:val="left" w:pos="1832"/>
+          <w:tab w:val="left" w:pos="2748"/>
+          <w:tab w:val="left" w:pos="3664"/>
+          <w:tab w:val="left" w:pos="4580"/>
+          <w:tab w:val="left" w:pos="5496"/>
+          <w:tab w:val="left" w:pos="6412"/>
+          <w:tab w:val="left" w:pos="7328"/>
+          <w:tab w:val="left" w:pos="8244"/>
+          <w:tab w:val="left" w:pos="9160"/>
+          <w:tab w:val="left" w:pos="10076"/>
+          <w:tab w:val="left" w:pos="10992"/>
+          <w:tab w:val="left" w:pos="11908"/>
+          <w:tab w:val="left" w:pos="12824"/>
+          <w:tab w:val="left" w:pos="13740"/>
+          <w:tab w:val="left" w:pos="14656"/>
+        </w:tabs>
+        <w:spacing w:after="0" w:line="240" w:lineRule="auto"/>
+        <w:rPr>
+          <w:rFonts w:ascii="Times New Roman" w:hAnsi="Times New Roman" w:cs="Times New Roman"/>
+          <w:sz w:val="24"/>
+          <w:szCs w:val="24"/>
+        </w:rPr>
+      </w:pPr>
+      <w:r>
+        <w:rPr>
+          <w:rFonts w:ascii="Times New Roman" w:eastAsia="Times New Roman" w:hAnsi="Times New Roman" w:cs="Times New Roman"/>
+          <w:color w:val="000000"/>
+          <w:sz w:val="24"/>
+          <w:szCs w:val="20"/>
+        </w:rPr>
+        <w:t>Sentiment detection: every relevant word will have attached a „sentiment score” that could be either positive or negative; this heuristic works by calculating the total positive and negative score, creating a mean afterwards. If the mean is close to 0, the article is considered to have a neutral argumentation</w:t>
+      </w:r>
+      <w:r>
+        <w:rPr>
+          <w:rFonts w:ascii="Times New Roman" w:eastAsia="Times New Roman" w:hAnsi="Times New Roman" w:cs="Times New Roman"/>
+          <w:color w:val="000000"/>
+          <w:sz w:val="24"/>
+          <w:szCs w:val="20"/>
+        </w:rPr>
+        <w:t>; otherwise, if the score is at a significant distance from 0 (the starting distance will be considered 10), the article will be considered to have a hyperpartisan argumentation</w:t>
+      </w:r>
+    </w:p>
+    <w:p>
+      <w:pPr>
+        <w:pStyle w:val="ListParagraph"/>
+        <w:numPr>
+          <w:ilvl w:val="0"/>
+          <w:numId w:val="4"/>
+        </w:numPr>
+        <w:tabs>
+          <w:tab w:val="left" w:pos="916"/>
+          <w:tab w:val="left" w:pos="1832"/>
+          <w:tab w:val="left" w:pos="2748"/>
+          <w:tab w:val="left" w:pos="3664"/>
+          <w:tab w:val="left" w:pos="4580"/>
+          <w:tab w:val="left" w:pos="5496"/>
+          <w:tab w:val="left" w:pos="6412"/>
+          <w:tab w:val="left" w:pos="7328"/>
+          <w:tab w:val="left" w:pos="8244"/>
+          <w:tab w:val="left" w:pos="9160"/>
+          <w:tab w:val="left" w:pos="10076"/>
+          <w:tab w:val="left" w:pos="10992"/>
+          <w:tab w:val="left" w:pos="11908"/>
+          <w:tab w:val="left" w:pos="12824"/>
+          <w:tab w:val="left" w:pos="13740"/>
+          <w:tab w:val="left" w:pos="14656"/>
+        </w:tabs>
+        <w:spacing w:after="0" w:line="240" w:lineRule="auto"/>
+        <w:rPr>
+          <w:rFonts w:ascii="Times New Roman" w:hAnsi="Times New Roman" w:cs="Times New Roman"/>
+          <w:sz w:val="24"/>
+          <w:szCs w:val="24"/>
+        </w:rPr>
+      </w:pPr>
+      <w:r>
+        <w:rPr>
+          <w:rFonts w:ascii="Times New Roman" w:eastAsia="Times New Roman" w:hAnsi="Times New Roman" w:cs="Times New Roman"/>
+          <w:color w:val="000000"/>
+          <w:sz w:val="24"/>
+          <w:szCs w:val="20"/>
+        </w:rPr>
+        <w:t>Stance detection for identifying the text that has an argumentative structure, which will then be classified by a criteria (TBD) to a neutral or hyperpartisan argumentation</w:t>
+      </w:r>
+    </w:p>
+    <w:p>
+      <w:pPr>
+        <w:tabs>
+          <w:tab w:val="left" w:pos="916"/>
+          <w:tab w:val="left" w:pos="1832"/>
+          <w:tab w:val="left" w:pos="2748"/>
+          <w:tab w:val="left" w:pos="3664"/>
+          <w:tab w:val="left" w:pos="4580"/>
+          <w:tab w:val="left" w:pos="5496"/>
+          <w:tab w:val="left" w:pos="6412"/>
+          <w:tab w:val="left" w:pos="7328"/>
+          <w:tab w:val="left" w:pos="8244"/>
+          <w:tab w:val="left" w:pos="9160"/>
+          <w:tab w:val="left" w:pos="10076"/>
+          <w:tab w:val="left" w:pos="10992"/>
+          <w:tab w:val="left" w:pos="11908"/>
+          <w:tab w:val="left" w:pos="12824"/>
+          <w:tab w:val="left" w:pos="13740"/>
+          <w:tab w:val="left" w:pos="14656"/>
+        </w:tabs>
+        <w:spacing w:after="0" w:line="240" w:lineRule="auto"/>
+        <w:ind w:left="1776"/>
+        <w:rPr>
+          <w:rFonts w:ascii="Times New Roman" w:hAnsi="Times New Roman" w:cs="Times New Roman"/>
+          <w:sz w:val="24"/>
+          <w:szCs w:val="24"/>
+        </w:rPr>
+      </w:pPr>
+      <w:r>
+        <w:rPr>
+          <w:rFonts w:ascii="Times New Roman" w:hAnsi="Times New Roman" w:cs="Times New Roman"/>
+          <w:sz w:val="24"/>
+          <w:szCs w:val="24"/>
+        </w:rPr>
+        <w:t>These heuristics will have attached a weight function that will help to compute the final result, represented as either „Yes” or „No”(where „Yes” means that the article follows a hyperpartisan argumentation and „No” means that the article follows a neutral argumentation), and will display the result in the command line</w:t>
+      </w:r>
     </w:p>
     <w:p>
       <w:pPr>
@@ -428,6 +651,14 @@
         </w:rPr>
         <w:t>Phase II: the application should have a Web interface containing the following: a field used to submit a text for analysis, a button to start the analysis of the text and the result of the analysis</w:t>
       </w:r>
+      <w:r>
+        <w:rPr>
+          <w:rFonts w:ascii="Times New Roman" w:hAnsi="Times New Roman" w:cs="Times New Roman"/>
+          <w:sz w:val="24"/>
+          <w:szCs w:val="24"/>
+        </w:rPr>
+        <w:t>. The frontend will be implemented in vue.js, and the backend will be implemented in node.js</w:t>
+      </w:r>
     </w:p>
     <w:p>
       <w:pPr>
@@ -537,7 +768,23 @@
           <w:szCs w:val="24"/>
         </w:rPr>
         <w:tab/>
-        <w:t>Use scenario (for phase I):</w:t>
+        <w:t>Use scenario</w:t>
+      </w:r>
+      <w:r>
+        <w:rPr>
+          <w:rFonts w:ascii="Times New Roman" w:hAnsi="Times New Roman" w:cs="Times New Roman"/>
+          <w:sz w:val="24"/>
+          <w:szCs w:val="24"/>
+        </w:rPr>
+        <w:t>s</w:t>
+      </w:r>
+      <w:r>
+        <w:rPr>
+          <w:rFonts w:ascii="Times New Roman" w:hAnsi="Times New Roman" w:cs="Times New Roman"/>
+          <w:sz w:val="24"/>
+          <w:szCs w:val="24"/>
+        </w:rPr>
+        <w:t xml:space="preserve"> (for phase I):</w:t>
       </w:r>
     </w:p>
     <w:p>
@@ -591,6 +838,44 @@
           <w:szCs w:val="24"/>
         </w:rPr>
         <w:t>): launch the app -&gt; write/paste the input text -&gt; receive the result</w:t>
+      </w:r>
+    </w:p>
+    <w:p>
+      <w:pPr>
+        <w:tabs>
+          <w:tab w:val="left" w:pos="916"/>
+          <w:tab w:val="left" w:pos="1832"/>
+          <w:tab w:val="left" w:pos="2748"/>
+          <w:tab w:val="left" w:pos="3664"/>
+          <w:tab w:val="left" w:pos="4580"/>
+          <w:tab w:val="left" w:pos="5496"/>
+          <w:tab w:val="left" w:pos="6412"/>
+          <w:tab w:val="left" w:pos="7328"/>
+          <w:tab w:val="left" w:pos="8244"/>
+          <w:tab w:val="left" w:pos="9160"/>
+          <w:tab w:val="left" w:pos="10076"/>
+          <w:tab w:val="left" w:pos="10992"/>
+          <w:tab w:val="left" w:pos="11908"/>
+          <w:tab w:val="left" w:pos="12824"/>
+          <w:tab w:val="left" w:pos="13740"/>
+          <w:tab w:val="left" w:pos="14656"/>
+        </w:tabs>
+        <w:spacing w:after="0" w:line="240" w:lineRule="auto"/>
+        <w:rPr>
+          <w:rFonts w:ascii="Times New Roman" w:hAnsi="Times New Roman" w:cs="Times New Roman"/>
+          <w:sz w:val="24"/>
+          <w:szCs w:val="24"/>
+        </w:rPr>
+      </w:pPr>
+      <w:r>
+        <w:rPr>
+          <w:rFonts w:ascii="Times New Roman" w:hAnsi="Times New Roman" w:cs="Times New Roman"/>
+          <w:sz w:val="24"/>
+          <w:szCs w:val="24"/>
+        </w:rPr>
+        <w:lastRenderedPageBreak/>
+        <w:tab/>
+        <w:t>Scenario 2.(human user/semeval evaluator): launch the app -&gt; write no text -&gt; receive the error message</w:t>
       </w:r>
     </w:p>
     <w:p>
@@ -1111,6 +1396,95 @@
       </w:rPr>
     </w:lvl>
   </w:abstractNum>
+  <w:abstractNum w:abstractNumId="3">
+    <w:nsid w:val="4ADB76E7"/>
+    <w:multiLevelType w:val="hybridMultilevel"/>
+    <w:tmpl w:val="D0BC71EE"/>
+    <w:lvl w:ilvl="0" w:tplc="904ACE66">
+      <w:start w:val="1"/>
+      <w:numFmt w:val="decimal"/>
+      <w:lvlText w:val="%1."/>
+      <w:lvlJc w:val="left"/>
+      <w:pPr>
+        <w:ind w:left="2136" w:hanging="360"/>
+      </w:pPr>
+      <w:rPr>
+        <w:rFonts w:hint="default"/>
+      </w:rPr>
+    </w:lvl>
+    <w:lvl w:ilvl="1" w:tplc="04180019" w:tentative="1">
+      <w:start w:val="1"/>
+      <w:numFmt w:val="lowerLetter"/>
+      <w:lvlText w:val="%2."/>
+      <w:lvlJc w:val="left"/>
+      <w:pPr>
+        <w:ind w:left="2856" w:hanging="360"/>
+      </w:pPr>
+    </w:lvl>
+    <w:lvl w:ilvl="2" w:tplc="0418001B" w:tentative="1">
+      <w:start w:val="1"/>
+      <w:numFmt w:val="lowerRoman"/>
+      <w:lvlText w:val="%3."/>
+      <w:lvlJc w:val="right"/>
+      <w:pPr>
+        <w:ind w:left="3576" w:hanging="180"/>
+      </w:pPr>
+    </w:lvl>
+    <w:lvl w:ilvl="3" w:tplc="0418000F" w:tentative="1">
+      <w:start w:val="1"/>
+      <w:numFmt w:val="decimal"/>
+      <w:lvlText w:val="%4."/>
+      <w:lvlJc w:val="left"/>
+      <w:pPr>
+        <w:ind w:left="4296" w:hanging="360"/>
+      </w:pPr>
+    </w:lvl>
+    <w:lvl w:ilvl="4" w:tplc="04180019" w:tentative="1">
+      <w:start w:val="1"/>
+      <w:numFmt w:val="lowerLetter"/>
+      <w:lvlText w:val="%5."/>
+      <w:lvlJc w:val="left"/>
+      <w:pPr>
+        <w:ind w:left="5016" w:hanging="360"/>
+      </w:pPr>
+    </w:lvl>
+    <w:lvl w:ilvl="5" w:tplc="0418001B" w:tentative="1">
+      <w:start w:val="1"/>
+      <w:numFmt w:val="lowerRoman"/>
+      <w:lvlText w:val="%6."/>
+      <w:lvlJc w:val="right"/>
+      <w:pPr>
+        <w:ind w:left="5736" w:hanging="180"/>
+      </w:pPr>
+    </w:lvl>
+    <w:lvl w:ilvl="6" w:tplc="0418000F" w:tentative="1">
+      <w:start w:val="1"/>
+      <w:numFmt w:val="decimal"/>
+      <w:lvlText w:val="%7."/>
+      <w:lvlJc w:val="left"/>
+      <w:pPr>
+        <w:ind w:left="6456" w:hanging="360"/>
+      </w:pPr>
+    </w:lvl>
+    <w:lvl w:ilvl="7" w:tplc="04180019" w:tentative="1">
+      <w:start w:val="1"/>
+      <w:numFmt w:val="lowerLetter"/>
+      <w:lvlText w:val="%8."/>
+      <w:lvlJc w:val="left"/>
+      <w:pPr>
+        <w:ind w:left="7176" w:hanging="360"/>
+      </w:pPr>
+    </w:lvl>
+    <w:lvl w:ilvl="8" w:tplc="0418001B" w:tentative="1">
+      <w:start w:val="1"/>
+      <w:numFmt w:val="lowerRoman"/>
+      <w:lvlText w:val="%9."/>
+      <w:lvlJc w:val="right"/>
+      <w:pPr>
+        <w:ind w:left="7896" w:hanging="180"/>
+      </w:pPr>
+    </w:lvl>
+  </w:abstractNum>
   <w:num w:numId="1">
     <w:abstractNumId w:val="1"/>
   </w:num>
@@ -1119,6 +1493,9 @@
   </w:num>
   <w:num w:numId="3">
     <w:abstractNumId w:val="0"/>
+  </w:num>
+  <w:num w:numId="4">
+    <w:abstractNumId w:val="3"/>
   </w:num>
 </w:numbering>
 </file>

</xml_diff>